<commit_message>
neue darstellung von roll ergebnissen
Update der Geschichte
</commit_message>
<xml_diff>
--- a/Havena-Chronicles.docx
+++ b/Havena-Chronicles.docx
@@ -1912,6 +1912,282 @@
           <w:szCs w:val="16"/>
         </w:rPr>
       </w:pPr>
+    </w:p>
+    <w:p>
+      <w:pPr>
+        <w:spacing w:after="0"/>
+      </w:pPr>
+      <w:r>
+        <w:t xml:space="preserve">"Ich sehe es auch. Das kann sicherlich nichts </w:t>
+      </w:r>
+      <w:proofErr w:type="spellStart"/>
+      <w:r>
+        <w:t>gutes</w:t>
+      </w:r>
+      <w:proofErr w:type="spellEnd"/>
+      <w:r>
+        <w:t xml:space="preserve"> bedeuten." </w:t>
+      </w:r>
+      <w:r>
+        <w:t xml:space="preserve">Antwortet </w:t>
+      </w:r>
+      <w:proofErr w:type="spellStart"/>
+      <w:r>
+        <w:t>Baduin</w:t>
+      </w:r>
+      <w:proofErr w:type="spellEnd"/>
+      <w:r>
+        <w:t xml:space="preserve"> </w:t>
+      </w:r>
+      <w:proofErr w:type="spellStart"/>
+      <w:r>
+        <w:t>un</w:t>
+      </w:r>
+      <w:proofErr w:type="spellEnd"/>
+      <w:r>
+        <w:t xml:space="preserve"> </w:t>
+      </w:r>
+      <w:r>
+        <w:t>schweigt einen Moment* "Sehen wir es uns an!"</w:t>
+      </w:r>
+    </w:p>
+    <w:p>
+      <w:pPr>
+        <w:spacing w:after="0"/>
+      </w:pPr>
+    </w:p>
+    <w:p>
+      <w:pPr>
+        <w:spacing w:after="0"/>
+      </w:pPr>
+      <w:r>
+        <w:t xml:space="preserve">Die Gruppe setzt sich in Bewegung. Der dichte Nebel schluckt die meisten Geräusche und auch Lichter in der Ferne sind nur als diffuse Erscheinungen zu erahnen. Doch je näher man der Prinzessin-Emer-Brücke kommt </w:t>
+      </w:r>
+      <w:r>
+        <w:t>umso</w:t>
+      </w:r>
+      <w:r>
+        <w:t xml:space="preserve"> deutlicher wird, dass es in Unterfluren brennt. </w:t>
+      </w:r>
+      <w:proofErr w:type="spellStart"/>
+      <w:r>
+        <w:t>Baduin</w:t>
+      </w:r>
+      <w:proofErr w:type="spellEnd"/>
+      <w:r>
+        <w:t xml:space="preserve"> erkennt eindeutig die </w:t>
+      </w:r>
+      <w:r>
+        <w:t>typischen</w:t>
+      </w:r>
+      <w:r>
+        <w:t xml:space="preserve"> Bewegungen der Flammen. Seltsam ist nur, dass ab und zu auch violette, grüne oder gar schwarze Flammen aufzüngeln und vergehen. Jetzt kommen auch die ersten Passanten über die Brücke gerannt. Eine junge Frau läuft "Feuer! Feuer!" schreiend an euch vorbei. </w:t>
+      </w:r>
+      <w:proofErr w:type="spellStart"/>
+      <w:r>
+        <w:t>Gorgol</w:t>
+      </w:r>
+      <w:proofErr w:type="spellEnd"/>
+      <w:r>
+        <w:t xml:space="preserve"> schaut ihr nach, erkennt den Po und denkt sich, "war das die </w:t>
+      </w:r>
+      <w:r>
+        <w:t>Kleine</w:t>
+      </w:r>
+      <w:r>
+        <w:t xml:space="preserve"> von vorhin? Hatte sie jetzt doch einen Damenbart?"</w:t>
+      </w:r>
+      <w:r>
+        <w:t xml:space="preserve"> </w:t>
+      </w:r>
+    </w:p>
+    <w:p>
+      <w:pPr>
+        <w:spacing w:after="0"/>
+        <w:rPr>
+          <w:sz w:val="16"/>
+          <w:szCs w:val="16"/>
+        </w:rPr>
+      </w:pPr>
+    </w:p>
+    <w:p>
+      <w:pPr>
+        <w:spacing w:after="0"/>
+      </w:pPr>
+      <w:proofErr w:type="spellStart"/>
+      <w:r>
+        <w:t>Gerion</w:t>
+      </w:r>
+      <w:proofErr w:type="spellEnd"/>
+      <w:r>
+        <w:t xml:space="preserve"> wird nervöser und fragt </w:t>
+      </w:r>
+      <w:r>
+        <w:t>"Balduin, was sagen eure besonderen Sinne? Mir scheint das kein normales Feuer zu sein."</w:t>
+      </w:r>
+      <w:r>
+        <w:t xml:space="preserve">. Er </w:t>
+      </w:r>
+      <w:r>
+        <w:t>fängt an schneller in Richtung der Brücke zu laufen</w:t>
+      </w:r>
+      <w:r>
+        <w:t xml:space="preserve"> und</w:t>
+      </w:r>
+      <w:r>
+        <w:t xml:space="preserve"> ruft eine</w:t>
+      </w:r>
+      <w:r>
+        <w:t>n</w:t>
+      </w:r>
+      <w:r>
+        <w:t xml:space="preserve"> der entgegenkommenden Passanten </w:t>
+      </w:r>
+      <w:proofErr w:type="gramStart"/>
+      <w:r>
+        <w:t>an :</w:t>
+      </w:r>
+      <w:proofErr w:type="gramEnd"/>
+      <w:r>
+        <w:t xml:space="preserve"> "Was ist geschehen, was habt ihr gesehen?"</w:t>
+      </w:r>
+      <w:r>
+        <w:t>.</w:t>
+      </w:r>
+    </w:p>
+    <w:p>
+      <w:pPr>
+        <w:spacing w:after="0"/>
+        <w:rPr>
+          <w:sz w:val="16"/>
+          <w:szCs w:val="16"/>
+        </w:rPr>
+      </w:pPr>
+    </w:p>
+    <w:p>
+      <w:pPr>
+        <w:spacing w:after="0"/>
+      </w:pPr>
+      <w:r>
+        <w:t xml:space="preserve">Zwei ältere Männer und ein junges Mädchen kommen an euch </w:t>
+      </w:r>
+      <w:r>
+        <w:t>vorbeigelaufen</w:t>
+      </w:r>
+      <w:r>
+        <w:t xml:space="preserve">. Ihr </w:t>
+      </w:r>
+      <w:proofErr w:type="gramStart"/>
+      <w:r>
+        <w:t>scheinen</w:t>
+      </w:r>
+      <w:proofErr w:type="gramEnd"/>
+      <w:r>
+        <w:t xml:space="preserve"> ihre </w:t>
+      </w:r>
+      <w:r>
+        <w:t>Sachen</w:t>
+      </w:r>
+      <w:r>
+        <w:t xml:space="preserve"> viel zu groß zu sein, während die Kleidung der Männer an allen Ecken spannt und </w:t>
+      </w:r>
+      <w:r>
+        <w:t>reißt</w:t>
+      </w:r>
+      <w:r>
+        <w:t xml:space="preserve">. Das Mädchen antwortet mit der Stimme einer gestandenen Frau: "Die </w:t>
+      </w:r>
+      <w:r>
+        <w:t>Apotheke,</w:t>
+      </w:r>
+      <w:r>
+        <w:t xml:space="preserve"> sie </w:t>
+      </w:r>
+      <w:r>
+        <w:t>brennt.</w:t>
+      </w:r>
+      <w:r>
+        <w:t xml:space="preserve"> </w:t>
+      </w:r>
+      <w:r>
+        <w:t>E</w:t>
+      </w:r>
+      <w:r>
+        <w:t xml:space="preserve">s </w:t>
+      </w:r>
+      <w:r>
+        <w:t>gab</w:t>
+      </w:r>
+      <w:r>
+        <w:t xml:space="preserve"> eine Explosion.</w:t>
+      </w:r>
+      <w:r>
+        <w:t xml:space="preserve"> E</w:t>
+      </w:r>
+      <w:r>
+        <w:t>s geschehen seltsame Dinge</w:t>
+      </w:r>
+      <w:r>
+        <w:t>.</w:t>
+      </w:r>
+      <w:r>
+        <w:t xml:space="preserve"> </w:t>
+      </w:r>
+      <w:r>
+        <w:t>B</w:t>
+      </w:r>
+      <w:r>
+        <w:t>ringt euch in Sicherheit</w:t>
+      </w:r>
+      <w:r>
+        <w:t>!</w:t>
+      </w:r>
+      <w:r>
+        <w:t>" Einer der Männer beginnt zu weinen "</w:t>
+      </w:r>
+      <w:proofErr w:type="gramStart"/>
+      <w:r>
+        <w:t>Mama..</w:t>
+      </w:r>
+      <w:proofErr w:type="gramEnd"/>
+      <w:r>
+        <w:t xml:space="preserve"> ich habe Angst...". Das Mädchen nimmt die Männer an die Hand und läuft schneller.</w:t>
+      </w:r>
+    </w:p>
+    <w:p>
+      <w:pPr>
+        <w:spacing w:after="0"/>
+        <w:rPr>
+          <w:sz w:val="16"/>
+          <w:szCs w:val="16"/>
+        </w:rPr>
+      </w:pPr>
+    </w:p>
+    <w:p>
+      <w:pPr>
+        <w:spacing w:after="0"/>
+        <w:rPr>
+          <w:sz w:val="16"/>
+          <w:szCs w:val="16"/>
+        </w:rPr>
+      </w:pPr>
+      <w:r>
+        <w:t>„</w:t>
+      </w:r>
+      <w:r>
+        <w:t>Habt ihr das gesehen? Was geht hier vor? Balduin, ist das Magie, Alchemie oder Hexerei?</w:t>
+      </w:r>
+      <w:r>
+        <w:t xml:space="preserve">“ möchte </w:t>
+      </w:r>
+      <w:proofErr w:type="spellStart"/>
+      <w:r>
+        <w:t>Gerion</w:t>
+      </w:r>
+      <w:proofErr w:type="spellEnd"/>
+      <w:r>
+        <w:t xml:space="preserve"> wissen.</w:t>
+      </w:r>
       <w:bookmarkStart w:id="0" w:name="_GoBack"/>
       <w:bookmarkEnd w:id="0"/>
     </w:p>

</xml_diff>